<commit_message>
add vba course materials
</commit_message>
<xml_diff>
--- a/course outline/VBA Course Outline final.docx
+++ b/course outline/VBA Course Outline final.docx
@@ -71,6 +71,9 @@
         </w:numPr>
       </w:pPr>
       <w:r>
+        <w:t>VB-</w:t>
+      </w:r>
+      <w:r>
         <w:t>L1 - Visual Basic introduction</w:t>
       </w:r>
       <w:r>
@@ -86,6 +89,9 @@
         </w:numPr>
       </w:pPr>
       <w:r>
+        <w:t>VB-</w:t>
+      </w:r>
+      <w:r>
         <w:t>L2 - Object properties and methods</w:t>
       </w:r>
       <w:r>
@@ -101,6 +107,9 @@
         </w:numPr>
       </w:pPr>
       <w:r>
+        <w:t>VB-</w:t>
+      </w:r>
+      <w:r>
         <w:t>L3 - Algorithm planning and refinement</w:t>
       </w:r>
       <w:r>
@@ -118,7 +127,13 @@
         <w:rPr>
           <w:sz w:val="32"/>
         </w:rPr>
-        <w:t>Day 2</w:t>
+        <w:t xml:space="preserve">Day </w:t>
+      </w:r>
+      <w:r>
+        <w:rPr>
+          <w:sz w:val="32"/>
+        </w:rPr>
+        <w:t>2</w:t>
       </w:r>
     </w:p>
     <w:p>
@@ -131,48 +146,379 @@
         <w:rPr>
           <w:b/>
         </w:rPr>
+        <w:t>Learning Visual Basics Applications with Excel</w:t>
+      </w:r>
+    </w:p>
+    <w:p>
+      <w:pPr>
+        <w:rPr>
+          <w:b/>
+        </w:rPr>
+      </w:pPr>
+    </w:p>
+    <w:p>
+      <w:pPr>
+        <w:pStyle w:val="ListParagraph"/>
+        <w:numPr>
+          <w:ilvl w:val="0"/>
+          <w:numId w:val="1"/>
+        </w:numPr>
+      </w:pPr>
+      <w:r>
+        <w:t>VBA-</w:t>
+      </w:r>
+      <w:r>
+        <w:t>L1 - Visual Basic introduction Application for Excel (No Exercises)</w:t>
+      </w:r>
+    </w:p>
+    <w:p>
+      <w:pPr>
+        <w:pStyle w:val="ListParagraph"/>
+        <w:numPr>
+          <w:ilvl w:val="0"/>
+          <w:numId w:val="1"/>
+        </w:numPr>
+      </w:pPr>
+      <w:r>
+        <w:t>VBA-</w:t>
+      </w:r>
+      <w:r>
+        <w:t>L2 – Creating Macro (Exercises)</w:t>
+      </w:r>
+    </w:p>
+    <w:p>
+      <w:pPr>
+        <w:pStyle w:val="ListParagraph"/>
+        <w:numPr>
+          <w:ilvl w:val="0"/>
+          <w:numId w:val="1"/>
+        </w:numPr>
+        <w:rPr>
+          <w:b/>
+        </w:rPr>
+      </w:pPr>
+      <w:r>
+        <w:t>VBA-</w:t>
+      </w:r>
+      <w:r>
+        <w:t>L3 - Creating Workbook and Worksheet object</w:t>
+      </w:r>
+      <w:r>
+        <w:t xml:space="preserve"> (No Exercises)</w:t>
+      </w:r>
+    </w:p>
+    <w:p>
+      <w:pPr>
+        <w:pStyle w:val="ListParagraph"/>
+        <w:numPr>
+          <w:ilvl w:val="0"/>
+          <w:numId w:val="1"/>
+        </w:numPr>
+        <w:rPr>
+          <w:b/>
+        </w:rPr>
+      </w:pPr>
+      <w:r>
+        <w:t>VBA-</w:t>
+      </w:r>
+      <w:r>
+        <w:t>L4 – Range Object (Exercises)</w:t>
+      </w:r>
+    </w:p>
+    <w:p>
+      <w:pPr>
+        <w:pStyle w:val="ListParagraph"/>
+        <w:numPr>
+          <w:ilvl w:val="0"/>
+          <w:numId w:val="1"/>
+        </w:numPr>
+        <w:rPr>
+          <w:b/>
+        </w:rPr>
+      </w:pPr>
+      <w:r>
+        <w:t>VBA-</w:t>
+      </w:r>
+      <w:r>
+        <w:t>L5 – Variables (No Exercises)</w:t>
+      </w:r>
+    </w:p>
+    <w:p>
+      <w:pPr>
+        <w:pStyle w:val="ListParagraph"/>
+        <w:numPr>
+          <w:ilvl w:val="0"/>
+          <w:numId w:val="1"/>
+        </w:numPr>
+        <w:rPr>
+          <w:b/>
+        </w:rPr>
+      </w:pPr>
+      <w:r>
+        <w:t>VBA-</w:t>
+      </w:r>
+      <w:r>
+        <w:t>L6 – Conditional Statements (Exercises)</w:t>
+      </w:r>
+    </w:p>
+    <w:p>
+      <w:pPr>
+        <w:pStyle w:val="ListParagraph"/>
+        <w:numPr>
+          <w:ilvl w:val="0"/>
+          <w:numId w:val="1"/>
+        </w:numPr>
+        <w:rPr>
+          <w:b/>
+        </w:rPr>
+      </w:pPr>
+      <w:r>
+        <w:t>VBA-</w:t>
+      </w:r>
+      <w:r>
+        <w:t>L7 – Loops (Exercises)</w:t>
+      </w:r>
+    </w:p>
+    <w:p>
+      <w:pPr>
+        <w:pStyle w:val="ListParagraph"/>
+        <w:numPr>
+          <w:ilvl w:val="0"/>
+          <w:numId w:val="1"/>
+        </w:numPr>
+        <w:rPr>
+          <w:lang w:val="en-SG"/>
+        </w:rPr>
+      </w:pPr>
+      <w:r>
+        <w:t>VBA-</w:t>
+      </w:r>
+      <w:r>
+        <w:t xml:space="preserve">L8 - </w:t>
+      </w:r>
+      <w:r>
+        <w:rPr>
+          <w:lang w:val="en-SG"/>
+        </w:rPr>
+        <w:t>String Manipulation</w:t>
+      </w:r>
+      <w:r>
+        <w:rPr>
+          <w:lang w:val="en-SG"/>
+        </w:rPr>
+        <w:t xml:space="preserve"> (No Exercises)</w:t>
+      </w:r>
+    </w:p>
+    <w:p>
+      <w:pPr>
+        <w:pStyle w:val="ListParagraph"/>
+        <w:numPr>
+          <w:ilvl w:val="0"/>
+          <w:numId w:val="1"/>
+        </w:numPr>
+        <w:rPr>
+          <w:lang w:val="en-SG"/>
+        </w:rPr>
+      </w:pPr>
+      <w:r>
+        <w:rPr>
+          <w:lang w:val="en-SG"/>
+        </w:rPr>
+        <w:t>VBA-</w:t>
+      </w:r>
+      <w:r>
+        <w:rPr>
+          <w:lang w:val="en-SG"/>
+        </w:rPr>
+        <w:t>L9 – Array (No Exercises)</w:t>
+      </w:r>
+    </w:p>
+    <w:p>
+      <w:pPr>
+        <w:pStyle w:val="ListParagraph"/>
+        <w:rPr>
+          <w:lang w:val="en-SG"/>
+        </w:rPr>
+      </w:pPr>
+    </w:p>
+    <w:p>
+      <w:pPr>
+        <w:rPr>
+          <w:lang w:val="en-SG"/>
+        </w:rPr>
+      </w:pPr>
+      <w:r>
+        <w:rPr>
+          <w:lang w:val="en-SG"/>
+        </w:rPr>
+        <w:t>Total Exercises to submit: 5</w:t>
+      </w:r>
+    </w:p>
+    <w:p>
+      <w:pPr>
+        <w:rPr>
+          <w:sz w:val="32"/>
+        </w:rPr>
+      </w:pPr>
+    </w:p>
+    <w:p>
+      <w:pPr>
+        <w:rPr>
+          <w:sz w:val="32"/>
+        </w:rPr>
+      </w:pPr>
+      <w:r>
+        <w:rPr>
+          <w:sz w:val="32"/>
+        </w:rPr>
+        <w:t xml:space="preserve">Day </w:t>
+      </w:r>
+      <w:r>
+        <w:rPr>
+          <w:sz w:val="32"/>
+        </w:rPr>
+        <w:t>3</w:t>
+      </w:r>
+    </w:p>
+    <w:p>
+      <w:pPr>
+        <w:rPr>
+          <w:b/>
+        </w:rPr>
+      </w:pPr>
+      <w:r>
+        <w:rPr>
+          <w:b/>
+        </w:rPr>
         <w:t>Learning Visual Basics</w:t>
       </w:r>
     </w:p>
     <w:p/>
     <w:p>
       <w:pPr>
-        <w:rPr>
-          <w:sz w:val="32"/>
-        </w:rPr>
-      </w:pPr>
-      <w:r>
-        <w:rPr>
-          <w:sz w:val="32"/>
-        </w:rPr>
-        <w:t>Day 3</w:t>
-      </w:r>
-    </w:p>
-    <w:p>
-      <w:pPr>
-        <w:rPr>
-          <w:b/>
-        </w:rPr>
-      </w:pPr>
-      <w:r>
-        <w:rPr>
-          <w:b/>
-        </w:rPr>
-        <w:t>Learning Visual Basics</w:t>
-      </w:r>
-      <w:r>
-        <w:rPr>
-          <w:b/>
-        </w:rPr>
-        <w:t xml:space="preserve"> Applications with Excel</w:t>
-      </w:r>
-    </w:p>
-    <w:p>
-      <w:pPr>
-        <w:rPr>
-          <w:b/>
-        </w:rPr>
-      </w:pPr>
+        <w:pStyle w:val="ListParagraph"/>
+        <w:numPr>
+          <w:ilvl w:val="0"/>
+          <w:numId w:val="1"/>
+        </w:numPr>
+      </w:pPr>
+      <w:r>
+        <w:t>VB-</w:t>
+      </w:r>
+      <w:r>
+        <w:t>L4</w:t>
+      </w:r>
+      <w:r>
+        <w:t xml:space="preserve"> </w:t>
+      </w:r>
+      <w:r>
+        <w:t>–</w:t>
+      </w:r>
+      <w:r>
+        <w:t xml:space="preserve"> </w:t>
+      </w:r>
+      <w:r>
+        <w:t>Decisions and debugging</w:t>
+      </w:r>
+      <w:r>
+        <w:t xml:space="preserve"> (No Exercis</w:t>
+      </w:r>
+      <w:r>
+        <w:t>e</w:t>
+      </w:r>
+      <w:r>
+        <w:t>)</w:t>
+      </w:r>
+      <w:r>
+        <w:t xml:space="preserve"> (Need to submit hands on work)</w:t>
+      </w:r>
+    </w:p>
+    <w:p>
+      <w:pPr>
+        <w:pStyle w:val="ListParagraph"/>
+        <w:numPr>
+          <w:ilvl w:val="0"/>
+          <w:numId w:val="1"/>
+        </w:numPr>
+      </w:pPr>
+      <w:r>
+        <w:t>VB-</w:t>
+      </w:r>
+      <w:r>
+        <w:t>L5</w:t>
+      </w:r>
+      <w:r>
+        <w:t xml:space="preserve"> </w:t>
+      </w:r>
+      <w:r>
+        <w:t>–</w:t>
+      </w:r>
+      <w:r>
+        <w:t xml:space="preserve"> </w:t>
+      </w:r>
+      <w:r>
+        <w:t>Looping constructs</w:t>
+      </w:r>
+    </w:p>
+    <w:p>
+      <w:pPr>
+        <w:pStyle w:val="ListParagraph"/>
+        <w:numPr>
+          <w:ilvl w:val="0"/>
+          <w:numId w:val="1"/>
+        </w:numPr>
+      </w:pPr>
+      <w:r>
+        <w:t>VB-</w:t>
+      </w:r>
+      <w:r>
+        <w:t>L6 – Data types &amp; arrays</w:t>
+      </w:r>
+    </w:p>
+    <w:p>
+      <w:pPr>
+        <w:pStyle w:val="ListParagraph"/>
+        <w:numPr>
+          <w:ilvl w:val="0"/>
+          <w:numId w:val="1"/>
+        </w:numPr>
+      </w:pPr>
+      <w:r>
+        <w:t>VB-</w:t>
+      </w:r>
+      <w:r>
+        <w:t>L7 – Procedures &amp; arguments</w:t>
+      </w:r>
+    </w:p>
+    <w:p>
+      <w:pPr>
+        <w:pStyle w:val="ListParagraph"/>
+        <w:numPr>
+          <w:ilvl w:val="0"/>
+          <w:numId w:val="1"/>
+        </w:numPr>
+      </w:pPr>
+      <w:r>
+        <w:t>VB-</w:t>
+      </w:r>
+      <w:r>
+        <w:t>L8 – procedures &amp; arguments2</w:t>
+      </w:r>
+    </w:p>
+    <w:p>
+      <w:pPr>
+        <w:pStyle w:val="ListParagraph"/>
+        <w:numPr>
+          <w:ilvl w:val="0"/>
+          <w:numId w:val="1"/>
+        </w:numPr>
+      </w:pPr>
+      <w:r>
+        <w:t>VB-</w:t>
+      </w:r>
+      <w:r>
+        <w:t>L9 – Modules and File Operations</w:t>
+      </w:r>
     </w:p>
     <w:p>
       <w:pPr>
@@ -1391,7 +1737,6 @@
   <w:style w:type="character" w:default="1" w:styleId="DefaultParagraphFont">
     <w:name w:val="Default Paragraph Font"/>
     <w:uiPriority w:val="1"/>
-    <w:semiHidden/>
     <w:unhideWhenUsed/>
   </w:style>
   <w:style w:type="table" w:default="1" w:styleId="TableNormal">
@@ -1458,6 +1803,21 @@
       <w:sz w:val="56"/>
       <w:szCs w:val="56"/>
       <w:lang w:val="en-GB"/>
+    </w:rPr>
+  </w:style>
+  <w:style w:type="paragraph" w:styleId="NormalWeb">
+    <w:name w:val="Normal (Web)"/>
+    <w:basedOn w:val="Normal"/>
+    <w:uiPriority w:val="99"/>
+    <w:semiHidden/>
+    <w:unhideWhenUsed/>
+    <w:rsid w:val="00A22F63"/>
+    <w:pPr>
+      <w:spacing w:before="100" w:beforeAutospacing="1" w:after="100" w:afterAutospacing="1"/>
+    </w:pPr>
+    <w:rPr>
+      <w:rFonts w:ascii="Times New Roman" w:eastAsia="Times New Roman" w:hAnsi="Times New Roman" w:cs="Times New Roman"/>
+      <w:lang w:val="en-SG"/>
     </w:rPr>
   </w:style>
 </w:styles>

</xml_diff>